<commit_message>
tabbing and inline styles for docx exporting
</commit_message>
<xml_diff>
--- a/bins/custom-reference.docx
+++ b/bins/custom-reference.docx
@@ -328,15 +328,11 @@
         </w:rPr>
       </w:pPr>
       <w:r>
-        <w:rPr>
-          <w:rFonts w:ascii="Times New Roman" w:hAnsi="Times New Roman"/>
-        </w:rPr>
-        <w:t xml:space="preserve"> </w:t>
-      </w:r>
-      <w:r>
-        <w:rPr>
-          <w:rFonts w:ascii="Times New Roman" w:hAnsi="Times New Roman"/>
-        </w:rPr>
+        <w:rPr/>
+        <w:t xml:space="preserve"> </w:t>
+      </w:r>
+      <w:r>
+        <w:rPr/>
         <w:t xml:space="preserve">First Paragraph. </w:t>
       </w:r>
     </w:p>
@@ -346,49 +342,38 @@
         <w:rPr/>
       </w:pPr>
       <w:r>
-        <w:rPr>
-          <w:rFonts w:ascii="Times New Roman" w:hAnsi="Times New Roman"/>
-        </w:rPr>
-        <w:t xml:space="preserve"> </w:t>
-      </w:r>
-      <w:r>
-        <w:rPr>
-          <w:rFonts w:ascii="Times New Roman" w:hAnsi="Times New Roman"/>
-        </w:rPr>
+        <w:rPr/>
+        <w:t xml:space="preserve"> </w:t>
+      </w:r>
+      <w:r>
+        <w:rPr/>
         <w:t xml:space="preserve">Body Text. Body Text Char.    </w:t>
       </w:r>
       <w:r>
         <w:rPr>
           <w:rStyle w:val="VerbatimChar"/>
-          <w:rFonts w:ascii="Times New Roman" w:hAnsi="Times New Roman"/>
         </w:rPr>
         <w:t xml:space="preserve"> Verbatim Char </w:t>
       </w:r>
       <w:r>
-        <w:rPr>
-          <w:rFonts w:ascii="Times New Roman" w:hAnsi="Times New Roman"/>
-        </w:rPr>
+        <w:rPr/>
         <w:t xml:space="preserve"> .    </w:t>
       </w:r>
       <w:hyperlink r:id="rId2">
         <w:r>
           <w:rPr>
             <w:rStyle w:val="InternetLink"/>
-            <w:rFonts w:ascii="Times New Roman" w:hAnsi="Times New Roman"/>
           </w:rPr>
           <w:t xml:space="preserve"> Hyperlink </w:t>
         </w:r>
       </w:hyperlink>
       <w:r>
-        <w:rPr>
-          <w:rFonts w:ascii="Times New Roman" w:hAnsi="Times New Roman"/>
-        </w:rPr>
+        <w:rPr/>
         <w:t xml:space="preserve"> .     Footnote. </w:t>
       </w:r>
       <w:r>
         <w:rPr>
           <w:rStyle w:val="FootnoteAnchor"/>
-          <w:rFonts w:ascii="Times New Roman" w:hAnsi="Times New Roman"/>
         </w:rPr>
         <w:footnoteReference w:id="2"/>
       </w:r>
@@ -401,15 +386,11 @@
         </w:rPr>
       </w:pPr>
       <w:r>
-        <w:rPr>
-          <w:rFonts w:ascii="Times New Roman" w:hAnsi="Times New Roman"/>
-        </w:rPr>
-        <w:t xml:space="preserve"> </w:t>
-      </w:r>
-      <w:r>
-        <w:rPr>
-          <w:rFonts w:ascii="Times New Roman" w:hAnsi="Times New Roman"/>
-        </w:rPr>
+        <w:rPr/>
+        <w:t xml:space="preserve"> </w:t>
+      </w:r>
+      <w:r>
+        <w:rPr/>
         <w:t xml:space="preserve">Block Text. </w:t>
       </w:r>
     </w:p>
@@ -481,7 +462,7 @@
             </w:pPr>
             <w:r>
               <w:rPr>
-                <w:rFonts w:eastAsia="Cambria" w:cs="" w:ascii="Times New Roman" w:hAnsi="Times New Roman"/>
+                <w:rFonts w:eastAsia="Cambria" w:cs=""/>
                 <w:kern w:val="0"/>
                 <w:sz w:val="24"/>
                 <w:szCs w:val="24"/>
@@ -491,7 +472,7 @@
             </w:r>
             <w:r>
               <w:rPr>
-                <w:rFonts w:eastAsia="Cambria" w:cs="" w:ascii="Times New Roman" w:hAnsi="Times New Roman"/>
+                <w:rFonts w:eastAsia="Cambria" w:cs=""/>
                 <w:kern w:val="0"/>
                 <w:sz w:val="24"/>
                 <w:szCs w:val="24"/>
@@ -526,7 +507,7 @@
             </w:pPr>
             <w:r>
               <w:rPr>
-                <w:rFonts w:eastAsia="Cambria" w:cs="" w:ascii="Times New Roman" w:hAnsi="Times New Roman"/>
+                <w:rFonts w:eastAsia="Cambria" w:cs=""/>
                 <w:kern w:val="0"/>
                 <w:sz w:val="24"/>
                 <w:szCs w:val="24"/>
@@ -536,7 +517,7 @@
             </w:r>
             <w:r>
               <w:rPr>
-                <w:rFonts w:eastAsia="Cambria" w:cs="" w:ascii="Times New Roman" w:hAnsi="Times New Roman"/>
+                <w:rFonts w:eastAsia="Cambria" w:cs=""/>
                 <w:kern w:val="0"/>
                 <w:sz w:val="24"/>
                 <w:szCs w:val="24"/>
@@ -571,7 +552,7 @@
             </w:pPr>
             <w:r>
               <w:rPr>
-                <w:rFonts w:eastAsia="Cambria" w:cs="" w:ascii="Times New Roman" w:hAnsi="Times New Roman"/>
+                <w:rFonts w:eastAsia="Cambria" w:cs=""/>
                 <w:kern w:val="0"/>
                 <w:sz w:val="24"/>
                 <w:szCs w:val="24"/>
@@ -581,7 +562,7 @@
             </w:r>
             <w:r>
               <w:rPr>
-                <w:rFonts w:eastAsia="Cambria" w:cs="" w:ascii="Times New Roman" w:hAnsi="Times New Roman"/>
+                <w:rFonts w:eastAsia="Cambria" w:cs=""/>
                 <w:kern w:val="0"/>
                 <w:sz w:val="24"/>
                 <w:szCs w:val="24"/>
@@ -613,7 +594,7 @@
             </w:pPr>
             <w:r>
               <w:rPr>
-                <w:rFonts w:eastAsia="Cambria" w:cs="" w:ascii="Times New Roman" w:hAnsi="Times New Roman"/>
+                <w:rFonts w:eastAsia="Cambria" w:cs=""/>
                 <w:kern w:val="0"/>
                 <w:sz w:val="24"/>
                 <w:szCs w:val="24"/>
@@ -623,7 +604,7 @@
             </w:r>
             <w:r>
               <w:rPr>
-                <w:rFonts w:eastAsia="Cambria" w:cs="" w:ascii="Times New Roman" w:hAnsi="Times New Roman"/>
+                <w:rFonts w:eastAsia="Cambria" w:cs=""/>
                 <w:kern w:val="0"/>
                 <w:sz w:val="24"/>
                 <w:szCs w:val="24"/>
@@ -1106,10 +1087,15 @@
     <w:link w:val="BodyTextChar"/>
     <w:qFormat/>
     <w:pPr>
+      <w:widowControl/>
       <w:tabs>
         <w:tab w:val="left" w:pos="720" w:leader="none"/>
       </w:tabs>
+      <w:suppressAutoHyphens w:val="true"/>
+      <w:bidi w:val="0"/>
       <w:spacing w:lineRule="auto" w:line="480" w:before="0" w:after="0"/>
+      <w:ind w:left="0" w:right="0" w:firstLine="720"/>
+      <w:jc w:val="left"/>
     </w:pPr>
     <w:rPr>
       <w:rFonts w:ascii="Times New Roman" w:hAnsi="Times New Roman"/>
@@ -1151,7 +1137,14 @@
     <w:basedOn w:val="TextBody"/>
     <w:next w:val="TextBody"/>
     <w:qFormat/>
-    <w:pPr/>
+    <w:pPr>
+      <w:widowControl/>
+      <w:suppressAutoHyphens w:val="true"/>
+      <w:bidi w:val="0"/>
+      <w:spacing w:lineRule="auto" w:line="480" w:before="0" w:after="0"/>
+      <w:ind w:left="0" w:right="0" w:hanging="0"/>
+      <w:jc w:val="left"/>
+    </w:pPr>
     <w:rPr/>
   </w:style>
   <w:style w:type="paragraph" w:styleId="Compact" w:customStyle="1">

</xml_diff>

<commit_message>
support paragraph alignment on docx export
</commit_message>
<xml_diff>
--- a/bins/custom-reference.docx
+++ b/bins/custom-reference.docx
@@ -333,7 +333,37 @@
       </w:r>
       <w:r>
         <w:rPr/>
-        <w:t xml:space="preserve">First Paragraph. </w:t>
+        <w:t>First Paragraph.</w:t>
+      </w:r>
+    </w:p>
+    <w:p>
+      <w:pPr>
+        <w:pStyle w:val="Centered"/>
+        <w:rPr/>
+      </w:pPr>
+      <w:r>
+        <w:rPr/>
+        <w:t>Centered</w:t>
+      </w:r>
+    </w:p>
+    <w:p>
+      <w:pPr>
+        <w:pStyle w:val="Righted"/>
+        <w:rPr/>
+      </w:pPr>
+      <w:r>
+        <w:rPr/>
+        <w:t>Right</w:t>
+      </w:r>
+    </w:p>
+    <w:p>
+      <w:pPr>
+        <w:pStyle w:val="Justified"/>
+        <w:rPr/>
+      </w:pPr>
+      <w:r>
+        <w:rPr/>
+        <w:t>Justified</w:t>
       </w:r>
     </w:p>
     <w:p>
@@ -1356,6 +1386,49 @@
       <w:bCs w:val="false"/>
       <w:color w:val="365F91" w:themeColor="accent1" w:themeShade="bf"/>
     </w:rPr>
+  </w:style>
+  <w:style w:type="paragraph" w:styleId="Centered">
+    <w:name w:val="Centered"/>
+    <w:basedOn w:val="TextBody"/>
+    <w:qFormat/>
+    <w:pPr>
+      <w:ind w:left="0" w:right="0" w:hanging="0"/>
+      <w:jc w:val="center"/>
+    </w:pPr>
+    <w:rPr/>
+  </w:style>
+  <w:style w:type="paragraph" w:styleId="Righted">
+    <w:name w:val="Righted"/>
+    <w:basedOn w:val="TextBody"/>
+    <w:qFormat/>
+    <w:pPr>
+      <w:ind w:left="0" w:right="0" w:hanging="0"/>
+      <w:jc w:val="right"/>
+    </w:pPr>
+    <w:rPr/>
+  </w:style>
+  <w:style w:type="paragraph" w:styleId="Center">
+    <w:name w:val="Center"/>
+    <w:basedOn w:val="Centered"/>
+    <w:qFormat/>
+    <w:pPr/>
+    <w:rPr/>
+  </w:style>
+  <w:style w:type="paragraph" w:styleId="Right">
+    <w:name w:val="Right"/>
+    <w:basedOn w:val="Righted"/>
+    <w:qFormat/>
+    <w:pPr/>
+    <w:rPr/>
+  </w:style>
+  <w:style w:type="paragraph" w:styleId="Justified">
+    <w:name w:val="Justified"/>
+    <w:basedOn w:val="Righted"/>
+    <w:qFormat/>
+    <w:pPr>
+      <w:jc w:val="both"/>
+    </w:pPr>
+    <w:rPr/>
   </w:style>
   <w:style w:type="table" w:default="1" w:styleId="Table">
     <w:name w:val="Table"/>

</xml_diff>

<commit_message>
formatting chapter headers on docx
</commit_message>
<xml_diff>
--- a/bins/custom-reference.docx
+++ b/bins/custom-reference.docx
@@ -123,24 +123,15 @@
     <w:p>
       <w:pPr>
         <w:pStyle w:val="Heading2"/>
-        <w:rPr>
-          <w:rFonts w:ascii="Times New Roman" w:hAnsi="Times New Roman"/>
-          <w:color w:val="000000"/>
-        </w:rPr>
+        <w:rPr/>
       </w:pPr>
       <w:bookmarkStart w:id="1" w:name="heading-2"/>
       <w:r>
-        <w:rPr>
-          <w:rFonts w:ascii="Times New Roman" w:hAnsi="Times New Roman"/>
-          <w:color w:val="000000"/>
-        </w:rPr>
-        <w:t xml:space="preserve"> </w:t>
-      </w:r>
-      <w:r>
-        <w:rPr>
-          <w:rFonts w:ascii="Times New Roman" w:hAnsi="Times New Roman"/>
-          <w:color w:val="000000"/>
-        </w:rPr>
+        <w:rPr/>
+        <w:t xml:space="preserve"> </w:t>
+      </w:r>
+      <w:r>
+        <w:rPr/>
         <w:t xml:space="preserve">Heading 2 </w:t>
       </w:r>
       <w:bookmarkEnd w:id="1"/>
@@ -862,7 +853,8 @@
       <w:keepNext w:val="true"/>
       <w:keepLines/>
       <w:pageBreakBefore/>
-      <w:spacing w:lineRule="auto" w:line="480" w:before="0" w:after="0"/>
+      <w:pBdr/>
+      <w:spacing w:lineRule="auto" w:line="480" w:before="0" w:after="144"/>
       <w:jc w:val="center"/>
       <w:outlineLvl w:val="0"/>
     </w:pPr>
@@ -885,14 +877,15 @@
     <w:pPr>
       <w:keepNext w:val="true"/>
       <w:keepLines/>
-      <w:spacing w:before="200" w:after="0"/>
+      <w:spacing w:before="0" w:after="720"/>
+      <w:jc w:val="center"/>
       <w:outlineLvl w:val="1"/>
     </w:pPr>
     <w:rPr>
-      <w:rFonts w:ascii="Calibri" w:hAnsi="Calibri" w:eastAsia="" w:cs="" w:asciiTheme="majorHAnsi" w:cstheme="majorBidi" w:eastAsiaTheme="majorEastAsia" w:hAnsiTheme="majorHAnsi"/>
+      <w:rFonts w:ascii="Times New Roman" w:hAnsi="Times New Roman" w:eastAsia="" w:cs="" w:cstheme="majorBidi" w:eastAsiaTheme="majorEastAsia"/>
       <w:b/>
       <w:bCs/>
-      <w:color w:val="4F81BD" w:themeColor="accent1"/>
+      <w:color w:val="000000"/>
       <w:sz w:val="28"/>
       <w:szCs w:val="28"/>
     </w:rPr>
@@ -1171,7 +1164,7 @@
       <w:widowControl/>
       <w:suppressAutoHyphens w:val="true"/>
       <w:bidi w:val="0"/>
-      <w:spacing w:lineRule="auto" w:line="480" w:before="0" w:after="0"/>
+      <w:spacing w:lineRule="auto" w:line="480" w:before="720" w:after="0"/>
       <w:ind w:left="0" w:right="0" w:hanging="0"/>
       <w:jc w:val="left"/>
     </w:pPr>

</xml_diff>